<commit_message>
Created data structure and class fields
</commit_message>
<xml_diff>
--- a/Project4/Implementation Plans.docx
+++ b/Project4/Implementation Plans.docx
@@ -8,6 +8,1819 @@
       </w:r>
       <w:r>
         <w:t xml:space="preserve"> </w:t>
+      </w:r>
+      <w:r>
+        <w:t>Storage is divided into blocks of 512 bytes.</w:t>
+      </w:r>
+      <w:r>
+        <w:t xml:space="preserve"> </w:t>
+      </w:r>
+      <w:r>
+        <w:t>The total number of addressable blocks</w:t>
+      </w:r>
+      <w:r>
+        <w:t xml:space="preserve"> is</w:t>
+      </w:r>
+      <w:r>
+        <w:t xml:space="preserve"> 2</w:t>
+      </w:r>
+      <w:r>
+        <w:rPr>
+          <w:vertAlign w:val="superscript"/>
+        </w:rPr>
+        <w:t>12</w:t>
+      </w:r>
+      <w:r>
+        <w:t xml:space="preserve">, which requires </w:t>
+      </w:r>
+      <w:proofErr w:type="gramStart"/>
+      <w:r>
+        <w:t>12 bit</w:t>
+      </w:r>
+      <w:proofErr w:type="gramEnd"/>
+      <w:r>
+        <w:t xml:space="preserve"> addresses, so each FAT entry has a size of two bytes. Each block of FAT addresses 2</w:t>
+      </w:r>
+      <w:r>
+        <w:rPr>
+          <w:vertAlign w:val="superscript"/>
+        </w:rPr>
+        <w:t>8</w:t>
+      </w:r>
+      <w:r>
+        <w:t xml:space="preserve"> blocks, so 2</w:t>
+      </w:r>
+      <w:r>
+        <w:rPr>
+          <w:vertAlign w:val="superscript"/>
+        </w:rPr>
+        <w:t>4</w:t>
+      </w:r>
+      <w:r>
+        <w:t xml:space="preserve"> blocks of FAT are needed. The first block of the file system contains the boot sector. The next 16 are FAT. By default, the next two are the root directory, but the length of the root directory is variable in the boot sector.</w:t>
+      </w:r>
+    </w:p>
+    <w:p>
+      <w:r>
+        <w:t xml:space="preserve">Two types are defined. The first is the data structure of an individual FAT listing. It contains a </w:t>
+      </w:r>
+      <w:proofErr w:type="gramStart"/>
+      <w:r>
+        <w:t>100 character</w:t>
+      </w:r>
+      <w:proofErr w:type="gramEnd"/>
+      <w:r>
+        <w:t xml:space="preserve"> string for the filename, bits for lock and subdirectory indicator, 2 bytes for address of starting block</w:t>
+      </w:r>
+      <w:r>
+        <w:t xml:space="preserve">, </w:t>
+      </w:r>
+      <w:proofErr w:type="spellStart"/>
+      <w:r>
+        <w:t>int</w:t>
+      </w:r>
+      <w:proofErr w:type="spellEnd"/>
+      <w:r>
+        <w:t xml:space="preserve"> length of file. The second type is an Open Directory Listing object, used to implement Working Directory and as a FILE struct for applications to use in file operations. It contains pointers to data block and FAT, position pointer for current place</w:t>
+      </w:r>
+      <w:r>
+        <w:t xml:space="preserve"> and current block</w:t>
+      </w:r>
+      <w:r>
+        <w:t xml:space="preserve">, </w:t>
+      </w:r>
+      <w:r>
+        <w:t xml:space="preserve">buffer mapped to current block, </w:t>
+      </w:r>
+      <w:r>
+        <w:t xml:space="preserve">pointer to parent starting block, </w:t>
+      </w:r>
+      <w:r>
+        <w:t>and counters for bytes written.</w:t>
+      </w:r>
+      <w:r>
+        <w:t xml:space="preserve"> It also contains pointer to </w:t>
+      </w:r>
+      <w:proofErr w:type="gramStart"/>
+      <w:r>
+        <w:t>512 byte</w:t>
+      </w:r>
+      <w:proofErr w:type="gramEnd"/>
+      <w:r>
+        <w:t xml:space="preserve"> buffer that it keeps mapped to current block at all times.</w:t>
+      </w:r>
+      <w:r>
+        <w:t xml:space="preserve"> It will be used to read, write, lock, unlock, </w:t>
+      </w:r>
+      <w:proofErr w:type="spellStart"/>
+      <w:r>
+        <w:t>fseek</w:t>
+      </w:r>
+      <w:proofErr w:type="spellEnd"/>
+      <w:r>
+        <w:t>…</w:t>
+      </w:r>
+    </w:p>
+    <w:p>
+      <w:r>
+        <w:t>Boot procedure: Read boot sector to determine length of FAT and root. Their sum, increased by one to account for the boot sector is saved as offset D. All future addressing will refer to block numbering as beginning from 0 at start of data area, so block number should be added to offset D to get true physical location.  Create an Open Directory Listing object and set it to open the root directory.</w:t>
+      </w:r>
+    </w:p>
+    <w:p>
+      <w:pPr>
+        <w:pStyle w:val="Heading2"/>
+      </w:pPr>
+      <w:r>
+        <w:t>Functions</w:t>
+      </w:r>
+    </w:p>
+    <w:p>
+      <w:pPr>
+        <w:pStyle w:val="Heading3"/>
+      </w:pPr>
+      <w:r>
+        <w:t>File System Library Methods:</w:t>
+      </w:r>
+    </w:p>
+    <w:p>
+      <w:pPr>
+        <w:rPr>
+          <w:b/>
+          <w:bCs/>
+        </w:rPr>
+      </w:pPr>
+    </w:p>
+    <w:p>
+      <w:proofErr w:type="spellStart"/>
+      <w:proofErr w:type="gramStart"/>
+      <w:r>
+        <w:rPr>
+          <w:b/>
+          <w:bCs/>
+        </w:rPr>
+        <w:t>AllocateBlock</w:t>
+      </w:r>
+      <w:proofErr w:type="spellEnd"/>
+      <w:r>
+        <w:t>(</w:t>
+      </w:r>
+      <w:proofErr w:type="gramEnd"/>
+      <w:r>
+        <w:t xml:space="preserve">predecessor block): // For new </w:t>
+      </w:r>
+      <w:r>
+        <w:t>file, pass null argument</w:t>
+      </w:r>
+    </w:p>
+    <w:p>
+      <w:pPr>
+        <w:ind w:left="720"/>
+      </w:pPr>
+      <w:r>
+        <w:t>Linear Search FAT for free block.</w:t>
+      </w:r>
+    </w:p>
+    <w:p>
+      <w:pPr>
+        <w:ind w:left="720"/>
+      </w:pPr>
+      <w:r>
+        <w:t>If no block found, then Error: Memory Full.</w:t>
+      </w:r>
+    </w:p>
+    <w:p>
+      <w:pPr>
+        <w:ind w:left="720"/>
+      </w:pPr>
+      <w:r>
+        <w:t>If predecessor in range [1, 2</w:t>
+      </w:r>
+      <w:r>
+        <w:rPr>
+          <w:vertAlign w:val="superscript"/>
+        </w:rPr>
+        <w:t>12</w:t>
+      </w:r>
+      <w:r>
+        <w:t>]</w:t>
+      </w:r>
+      <w:r>
+        <w:t>, point predecessor FAT listing to new block.</w:t>
+      </w:r>
+    </w:p>
+    <w:p>
+      <w:pPr>
+        <w:ind w:left="720"/>
+      </w:pPr>
+      <w:r>
+        <w:t xml:space="preserve">Return </w:t>
+      </w:r>
+      <w:r>
+        <w:t>New Block Number</w:t>
+      </w:r>
+    </w:p>
+    <w:p>
+      <w:pPr>
+        <w:ind w:left="720"/>
+      </w:pPr>
+    </w:p>
+    <w:p>
+      <w:pPr>
+        <w:pStyle w:val="Heading3"/>
+      </w:pPr>
+      <w:r>
+        <w:t>Directory</w:t>
+      </w:r>
+      <w:r>
+        <w:t xml:space="preserve"> Listing Object Methods:</w:t>
+      </w:r>
+    </w:p>
+    <w:p>
+      <w:r>
+        <w:t>Methods that have no object in arguments or return work in Working Directory object.</w:t>
+      </w:r>
+    </w:p>
+    <w:p>
+      <w:proofErr w:type="spellStart"/>
+      <w:r>
+        <w:rPr>
+          <w:b/>
+          <w:bCs/>
+        </w:rPr>
+        <w:t>AdvancePosition</w:t>
+      </w:r>
+      <w:proofErr w:type="spellEnd"/>
+      <w:r>
+        <w:t>:</w:t>
+      </w:r>
+    </w:p>
+    <w:p>
+      <w:pPr>
+        <w:ind w:left="720"/>
+      </w:pPr>
+      <w:r>
+        <w:t>If current place = 512:</w:t>
+      </w:r>
+    </w:p>
+    <w:p>
+      <w:pPr>
+        <w:ind w:left="1440"/>
+      </w:pPr>
+      <w:r>
+        <w:t xml:space="preserve">current </w:t>
+      </w:r>
+      <w:proofErr w:type="gramStart"/>
+      <w:r>
+        <w:t>block :</w:t>
+      </w:r>
+      <w:proofErr w:type="gramEnd"/>
+      <w:r>
+        <w:t xml:space="preserve">= </w:t>
+      </w:r>
+      <w:proofErr w:type="spellStart"/>
+      <w:r>
+        <w:t>AllocateBlock</w:t>
+      </w:r>
+      <w:proofErr w:type="spellEnd"/>
+      <w:r>
+        <w:t>(current block)</w:t>
+      </w:r>
+    </w:p>
+    <w:p>
+      <w:pPr>
+        <w:ind w:left="1440"/>
+      </w:pPr>
+      <w:r>
+        <w:t>Unmap memory and remap to current block.</w:t>
+      </w:r>
+    </w:p>
+    <w:p>
+      <w:pPr>
+        <w:ind w:left="1440"/>
+      </w:pPr>
+      <w:r>
+        <w:t xml:space="preserve">current </w:t>
+      </w:r>
+      <w:proofErr w:type="gramStart"/>
+      <w:r>
+        <w:t>place :</w:t>
+      </w:r>
+      <w:proofErr w:type="gramEnd"/>
+      <w:r>
+        <w:t>= 1</w:t>
+      </w:r>
+    </w:p>
+    <w:p>
+      <w:pPr>
+        <w:ind w:left="720"/>
+      </w:pPr>
+      <w:r>
+        <w:t>Else, increment current place</w:t>
+      </w:r>
+    </w:p>
+    <w:p>
+      <w:r>
+        <w:rPr>
+          <w:b/>
+          <w:bCs/>
+        </w:rPr>
+        <w:t>Backtrack</w:t>
+      </w:r>
+      <w:r>
+        <w:t>:</w:t>
+      </w:r>
+    </w:p>
+    <w:p>
+      <w:pPr>
+        <w:ind w:left="720"/>
+      </w:pPr>
+      <w:r>
+        <w:lastRenderedPageBreak/>
+        <w:t>If current place = 0:</w:t>
+      </w:r>
+    </w:p>
+    <w:p>
+      <w:pPr>
+        <w:ind w:left="1440"/>
+      </w:pPr>
+      <w:r>
+        <w:t>c</w:t>
+      </w:r>
+      <w:r>
+        <w:t xml:space="preserve">urrent </w:t>
+      </w:r>
+      <w:proofErr w:type="gramStart"/>
+      <w:r>
+        <w:t>block :</w:t>
+      </w:r>
+      <w:proofErr w:type="gramEnd"/>
+      <w:r>
+        <w:t>=</w:t>
+      </w:r>
+      <w:r>
+        <w:t xml:space="preserve"> </w:t>
+      </w:r>
+      <w:r>
+        <w:t xml:space="preserve">linear search </w:t>
+      </w:r>
+      <w:r>
+        <w:t xml:space="preserve">linked list </w:t>
+      </w:r>
+      <w:r>
+        <w:t xml:space="preserve">from start block until finding FAT entry </w:t>
+      </w:r>
+      <w:r>
+        <w:t>listing</w:t>
+      </w:r>
+      <w:r>
+        <w:t xml:space="preserve"> to current block </w:t>
+      </w:r>
+    </w:p>
+    <w:p>
+      <w:pPr>
+        <w:ind w:left="1440"/>
+      </w:pPr>
+      <w:r>
+        <w:t>Unmap memory and map to current block.</w:t>
+      </w:r>
+    </w:p>
+    <w:p>
+      <w:pPr>
+        <w:ind w:left="1440"/>
+      </w:pPr>
+      <w:r>
+        <w:t>current place = 512</w:t>
+      </w:r>
+    </w:p>
+    <w:p>
+      <w:pPr>
+        <w:ind w:left="720"/>
+      </w:pPr>
+      <w:r>
+        <w:t>Else:</w:t>
+      </w:r>
+    </w:p>
+    <w:p>
+      <w:pPr>
+        <w:ind w:left="1440"/>
+      </w:pPr>
+      <w:r>
+        <w:t>Decrement current place</w:t>
+      </w:r>
+    </w:p>
+    <w:p>
+      <w:proofErr w:type="spellStart"/>
+      <w:proofErr w:type="gramStart"/>
+      <w:r>
+        <w:rPr>
+          <w:b/>
+          <w:bCs/>
+        </w:rPr>
+        <w:t>ChangeDirectory</w:t>
+      </w:r>
+      <w:proofErr w:type="spellEnd"/>
+      <w:r>
+        <w:t>(</w:t>
+      </w:r>
+      <w:proofErr w:type="gramEnd"/>
+      <w:r>
+        <w:t>subdir name):</w:t>
+      </w:r>
+    </w:p>
+    <w:p>
+      <w:pPr>
+        <w:ind w:left="720"/>
+      </w:pPr>
+      <w:r>
+        <w:t>Unmap buffer from current blocks.</w:t>
+      </w:r>
+    </w:p>
+    <w:p>
+      <w:pPr>
+        <w:ind w:left="720"/>
+      </w:pPr>
+      <w:r>
+        <w:t xml:space="preserve">If name </w:t>
+      </w:r>
+      <w:r>
+        <w:t xml:space="preserve">indicates root, set all pointers to indicate start of </w:t>
+      </w:r>
+      <w:r>
+        <w:t>root</w:t>
+      </w:r>
+      <w:r>
+        <w:t xml:space="preserve"> and return.</w:t>
+      </w:r>
+    </w:p>
+    <w:p>
+      <w:pPr>
+        <w:ind w:left="720"/>
+      </w:pPr>
+      <w:r>
+        <w:t>Scan for name in current file listing. If none found, Error: directory not found.</w:t>
+      </w:r>
+    </w:p>
+    <w:p>
+      <w:pPr>
+        <w:ind w:left="720"/>
+      </w:pPr>
+      <w:r>
+        <w:t xml:space="preserve">When listing found, </w:t>
+      </w:r>
+      <w:r>
+        <w:t>find starting block. Change all pointers to that block and that FAT entry.</w:t>
+      </w:r>
+    </w:p>
+    <w:p>
+      <w:pPr>
+        <w:ind w:left="720"/>
+      </w:pPr>
+      <w:r>
+        <w:t>Map buffer to start of first block of file.</w:t>
+      </w:r>
+    </w:p>
+    <w:p>
+      <w:pPr>
+        <w:ind w:left="720"/>
+      </w:pPr>
+      <w:r>
+        <w:t>Return.</w:t>
+      </w:r>
+    </w:p>
+    <w:p>
+      <w:proofErr w:type="spellStart"/>
+      <w:proofErr w:type="gramStart"/>
+      <w:r>
+        <w:rPr>
+          <w:b/>
+          <w:bCs/>
+        </w:rPr>
+        <w:t>OpenFile</w:t>
+      </w:r>
+      <w:proofErr w:type="spellEnd"/>
+      <w:r>
+        <w:t>(</w:t>
+      </w:r>
+      <w:proofErr w:type="gramEnd"/>
+      <w:r>
+        <w:t>path, …):</w:t>
+      </w:r>
+    </w:p>
+    <w:p>
+      <w:pPr>
+        <w:ind w:left="720"/>
+      </w:pPr>
+      <w:r>
+        <w:t xml:space="preserve">Tokenize path into </w:t>
+      </w:r>
+      <w:proofErr w:type="spellStart"/>
+      <w:r>
+        <w:t>pathTokens</w:t>
+      </w:r>
+      <w:proofErr w:type="spellEnd"/>
+      <w:r>
+        <w:t>.</w:t>
+      </w:r>
+    </w:p>
+    <w:p>
+      <w:pPr>
+        <w:ind w:left="720"/>
+      </w:pPr>
+      <w:r>
+        <w:t>If length of tokens &gt; 1:</w:t>
+      </w:r>
+    </w:p>
+    <w:p>
+      <w:pPr>
+        <w:ind w:left="1440"/>
+      </w:pPr>
+      <w:r>
+        <w:t>New Directory Listing object at root.</w:t>
+      </w:r>
+    </w:p>
+    <w:p>
+      <w:pPr>
+        <w:ind w:left="1440"/>
+      </w:pPr>
+      <w:r>
+        <w:t xml:space="preserve">While </w:t>
+      </w:r>
+      <w:proofErr w:type="spellStart"/>
+      <w:r>
+        <w:t>pathTokens</w:t>
+      </w:r>
+      <w:proofErr w:type="spellEnd"/>
+      <w:r>
+        <w:t xml:space="preserve"> contains more than one token:</w:t>
+      </w:r>
+    </w:p>
+    <w:p>
+      <w:pPr>
+        <w:ind w:left="2160"/>
+      </w:pPr>
+      <w:proofErr w:type="spellStart"/>
+      <w:r>
+        <w:t>ChangeDirectory</w:t>
+      </w:r>
+      <w:proofErr w:type="spellEnd"/>
+      <w:r>
+        <w:t xml:space="preserve"> to first </w:t>
+      </w:r>
+      <w:proofErr w:type="gramStart"/>
+      <w:r>
+        <w:t>token, and</w:t>
+      </w:r>
+      <w:proofErr w:type="gramEnd"/>
+      <w:r>
+        <w:t xml:space="preserve"> remove it from </w:t>
+      </w:r>
+      <w:proofErr w:type="spellStart"/>
+      <w:r>
+        <w:t>pathTokens</w:t>
+      </w:r>
+      <w:proofErr w:type="spellEnd"/>
+      <w:r>
+        <w:t xml:space="preserve"> list.</w:t>
+      </w:r>
+    </w:p>
+    <w:p>
+      <w:pPr>
+        <w:ind w:left="720"/>
+      </w:pPr>
+      <w:r>
+        <w:t xml:space="preserve">Scan for final token in current directory listings. If </w:t>
+      </w:r>
+      <w:r>
+        <w:t>directory listing</w:t>
+      </w:r>
+      <w:r>
+        <w:t xml:space="preserve"> not</w:t>
+      </w:r>
+      <w:r>
+        <w:t xml:space="preserve"> </w:t>
+      </w:r>
+      <w:r>
+        <w:t>found</w:t>
+      </w:r>
+      <w:r>
+        <w:t>, Error, File not Found</w:t>
+      </w:r>
+    </w:p>
+    <w:p>
+      <w:pPr>
+        <w:ind w:left="720"/>
+      </w:pPr>
+      <w:r>
+        <w:t xml:space="preserve">current </w:t>
+      </w:r>
+      <w:proofErr w:type="gramStart"/>
+      <w:r>
+        <w:t>block :</w:t>
+      </w:r>
+      <w:proofErr w:type="gramEnd"/>
+      <w:r>
+        <w:t>= directory listing start block</w:t>
+      </w:r>
+    </w:p>
+    <w:p>
+      <w:pPr>
+        <w:ind w:left="720"/>
+      </w:pPr>
+      <w:r>
+        <w:t>current place = 0</w:t>
+      </w:r>
+    </w:p>
+    <w:p>
+      <w:pPr>
+        <w:ind w:left="720"/>
+      </w:pPr>
+      <w:r>
+        <w:t>map memory to current block</w:t>
+      </w:r>
+    </w:p>
+    <w:p>
+      <w:pPr>
+        <w:ind w:left="720"/>
+      </w:pPr>
+      <w:r>
+        <w:t xml:space="preserve">Return </w:t>
+      </w:r>
+      <w:r>
+        <w:t>Directory Listing object</w:t>
+      </w:r>
+    </w:p>
+    <w:p>
+      <w:proofErr w:type="spellStart"/>
+      <w:proofErr w:type="gramStart"/>
+      <w:r>
+        <w:rPr>
+          <w:b/>
+          <w:bCs/>
+        </w:rPr>
+        <w:t>CreateFile</w:t>
+      </w:r>
+      <w:proofErr w:type="spellEnd"/>
+      <w:r>
+        <w:t>(</w:t>
+      </w:r>
+      <w:proofErr w:type="gramEnd"/>
+      <w:r>
+        <w:t>path</w:t>
+      </w:r>
+      <w:r>
+        <w:t>, …</w:t>
+      </w:r>
+      <w:r>
+        <w:t>):</w:t>
+      </w:r>
+    </w:p>
+    <w:p>
+      <w:pPr>
+        <w:ind w:left="720"/>
+      </w:pPr>
+      <w:r>
+        <w:t xml:space="preserve">Tokenize path into </w:t>
+      </w:r>
+      <w:proofErr w:type="spellStart"/>
+      <w:r>
+        <w:t>pathTokens</w:t>
+      </w:r>
+      <w:proofErr w:type="spellEnd"/>
+      <w:r>
+        <w:t>.</w:t>
+      </w:r>
+    </w:p>
+    <w:p>
+      <w:pPr>
+        <w:ind w:left="720"/>
+      </w:pPr>
+      <w:r>
+        <w:t>If length of tokens &gt; 1:</w:t>
+      </w:r>
+    </w:p>
+    <w:p>
+      <w:pPr>
+        <w:ind w:left="1440"/>
+      </w:pPr>
+      <w:r>
+        <w:lastRenderedPageBreak/>
+        <w:t>New Directory Listing object at root.</w:t>
+      </w:r>
+    </w:p>
+    <w:p>
+      <w:pPr>
+        <w:ind w:left="1440"/>
+      </w:pPr>
+      <w:r>
+        <w:t xml:space="preserve">While </w:t>
+      </w:r>
+      <w:proofErr w:type="spellStart"/>
+      <w:r>
+        <w:t>pathTokens</w:t>
+      </w:r>
+      <w:proofErr w:type="spellEnd"/>
+      <w:r>
+        <w:t xml:space="preserve"> contains more than one token:</w:t>
+      </w:r>
+    </w:p>
+    <w:p>
+      <w:pPr>
+        <w:ind w:left="2160"/>
+      </w:pPr>
+      <w:proofErr w:type="spellStart"/>
+      <w:r>
+        <w:t>ChangeDirectory</w:t>
+      </w:r>
+      <w:proofErr w:type="spellEnd"/>
+      <w:r>
+        <w:t xml:space="preserve"> to first </w:t>
+      </w:r>
+      <w:proofErr w:type="gramStart"/>
+      <w:r>
+        <w:t>token, and</w:t>
+      </w:r>
+      <w:proofErr w:type="gramEnd"/>
+      <w:r>
+        <w:t xml:space="preserve"> remove it from </w:t>
+      </w:r>
+      <w:proofErr w:type="spellStart"/>
+      <w:r>
+        <w:t>pathTokens</w:t>
+      </w:r>
+      <w:proofErr w:type="spellEnd"/>
+      <w:r>
+        <w:t xml:space="preserve"> list</w:t>
+      </w:r>
+      <w:r>
+        <w:t>.</w:t>
+      </w:r>
+    </w:p>
+    <w:p>
+      <w:pPr>
+        <w:ind w:left="720"/>
+      </w:pPr>
+      <w:r>
+        <w:t>Scan for final token in current directory listing</w:t>
+      </w:r>
+      <w:r>
+        <w:t>s</w:t>
+      </w:r>
+      <w:r>
+        <w:t>. If found:</w:t>
+      </w:r>
+    </w:p>
+    <w:p>
+      <w:pPr>
+        <w:ind w:left="1440"/>
+      </w:pPr>
+      <w:r>
+        <w:t>If “-f” in arguments:</w:t>
+      </w:r>
+    </w:p>
+    <w:p>
+      <w:pPr>
+        <w:ind w:left="2160"/>
+      </w:pPr>
+      <w:r>
+        <w:t>Set size to 0. Write EOF to first character in file data.</w:t>
+      </w:r>
+    </w:p>
+    <w:p>
+      <w:pPr>
+        <w:ind w:left="1440"/>
+      </w:pPr>
+      <w:r>
+        <w:t>Else:</w:t>
+      </w:r>
+    </w:p>
+    <w:p>
+      <w:pPr>
+        <w:ind w:left="2160"/>
+      </w:pPr>
+      <w:r>
+        <w:t>Error “File already exists”</w:t>
+      </w:r>
+    </w:p>
+    <w:p>
+      <w:pPr>
+        <w:ind w:left="1440"/>
+      </w:pPr>
+      <w:r>
+        <w:t>Return.</w:t>
+      </w:r>
+    </w:p>
+    <w:p>
+      <w:pPr>
+        <w:ind w:left="720"/>
+      </w:pPr>
+      <w:r>
+        <w:t>Scan FAT for zero listings. When one is found,</w:t>
+      </w:r>
+      <w:r>
+        <w:t xml:space="preserve"> store block number as</w:t>
+      </w:r>
+      <w:r>
+        <w:t xml:space="preserve"> </w:t>
+      </w:r>
+      <w:proofErr w:type="spellStart"/>
+      <w:r>
+        <w:t>newFileAddr</w:t>
+      </w:r>
+      <w:proofErr w:type="spellEnd"/>
+      <w:r>
+        <w:t xml:space="preserve">, and </w:t>
+      </w:r>
+      <w:r>
+        <w:t xml:space="preserve">set </w:t>
+      </w:r>
+      <w:r>
+        <w:t>FAT entry to</w:t>
+      </w:r>
+      <w:r>
+        <w:t xml:space="preserve"> 0xFFFF. </w:t>
+      </w:r>
+      <w:r>
+        <w:t>Write EOF to first character in file data.</w:t>
+      </w:r>
+    </w:p>
+    <w:p>
+      <w:pPr>
+        <w:ind w:left="720"/>
+      </w:pPr>
+      <w:r>
+        <w:t>In current directory, write new directory listing, storing final token as name</w:t>
+      </w:r>
+      <w:r>
+        <w:t xml:space="preserve">, </w:t>
+      </w:r>
+      <w:proofErr w:type="spellStart"/>
+      <w:r>
+        <w:t>newFileAddr</w:t>
+      </w:r>
+      <w:proofErr w:type="spellEnd"/>
+      <w:r>
+        <w:t xml:space="preserve"> as starting block, length as 0…</w:t>
+      </w:r>
+    </w:p>
+    <w:p>
+      <w:pPr>
+        <w:ind w:left="720"/>
+      </w:pPr>
+      <w:r>
+        <w:t xml:space="preserve">Return pointer to </w:t>
+      </w:r>
+      <w:proofErr w:type="spellStart"/>
+      <w:r>
+        <w:t>newFileAddr</w:t>
+      </w:r>
+      <w:proofErr w:type="spellEnd"/>
+      <w:r>
+        <w:t>.</w:t>
+      </w:r>
+    </w:p>
+    <w:p>
+      <w:proofErr w:type="spellStart"/>
+      <w:proofErr w:type="gramStart"/>
+      <w:r>
+        <w:rPr>
+          <w:b/>
+          <w:bCs/>
+        </w:rPr>
+        <w:t>CreateDirectory</w:t>
+      </w:r>
+      <w:proofErr w:type="spellEnd"/>
+      <w:r>
+        <w:t>(</w:t>
+      </w:r>
+      <w:proofErr w:type="gramEnd"/>
+      <w:r>
+        <w:t>full path,…):</w:t>
+      </w:r>
+    </w:p>
+    <w:p>
+      <w:pPr>
+        <w:ind w:left="720"/>
+      </w:pPr>
+      <w:proofErr w:type="spellStart"/>
+      <w:proofErr w:type="gramStart"/>
+      <w:r>
+        <w:t>newFileAddr</w:t>
+      </w:r>
+      <w:proofErr w:type="spellEnd"/>
+      <w:r>
+        <w:t xml:space="preserve"> :</w:t>
+      </w:r>
+      <w:proofErr w:type="gramEnd"/>
+      <w:r>
+        <w:t xml:space="preserve">= </w:t>
+      </w:r>
+      <w:proofErr w:type="spellStart"/>
+      <w:r>
+        <w:t>CreateFile</w:t>
+      </w:r>
+      <w:proofErr w:type="spellEnd"/>
+      <w:r>
+        <w:t>(full path,…)</w:t>
+      </w:r>
+    </w:p>
+    <w:p>
+      <w:pPr>
+        <w:ind w:left="720"/>
+      </w:pPr>
+      <w:r>
+        <w:t>I</w:t>
+      </w:r>
+      <w:r>
+        <w:t xml:space="preserve">n </w:t>
+      </w:r>
+      <w:r>
+        <w:t>file listing</w:t>
+      </w:r>
+      <w:r>
+        <w:t xml:space="preserve"> at </w:t>
+      </w:r>
+      <w:proofErr w:type="spellStart"/>
+      <w:r>
+        <w:t>newFileAddr</w:t>
+      </w:r>
+      <w:proofErr w:type="spellEnd"/>
+      <w:r>
+        <w:t xml:space="preserve">, set directory bit to </w:t>
+      </w:r>
+      <w:r>
+        <w:t>true.</w:t>
+      </w:r>
+    </w:p>
+    <w:p>
+      <w:pPr>
+        <w:ind w:left="720"/>
+      </w:pPr>
+      <w:r>
+        <w:t>// Create new file, but store parent and set directory bit true.</w:t>
+      </w:r>
+    </w:p>
+    <w:p>
+      <w:proofErr w:type="spellStart"/>
+      <w:r>
+        <w:rPr>
+          <w:b/>
+          <w:bCs/>
+        </w:rPr>
+        <w:t>CloseFile</w:t>
+      </w:r>
+      <w:proofErr w:type="spellEnd"/>
+      <w:r>
+        <w:t>:</w:t>
+      </w:r>
+    </w:p>
+    <w:p>
+      <w:pPr>
+        <w:ind w:left="720"/>
+      </w:pPr>
+      <w:r>
+        <w:t>Unmap open buffer</w:t>
+      </w:r>
+    </w:p>
+    <w:p>
+      <w:pPr>
+        <w:ind w:left="720"/>
+      </w:pPr>
+      <w:r>
+        <w:t>Unlock file object</w:t>
+      </w:r>
+    </w:p>
+    <w:p>
+      <w:proofErr w:type="spellStart"/>
+      <w:proofErr w:type="gramStart"/>
+      <w:r>
+        <w:rPr>
+          <w:b/>
+          <w:bCs/>
+        </w:rPr>
+        <w:t>WriteFile</w:t>
+      </w:r>
+      <w:proofErr w:type="spellEnd"/>
+      <w:r>
+        <w:t>(</w:t>
+      </w:r>
+      <w:proofErr w:type="gramEnd"/>
+      <w:r>
+        <w:t xml:space="preserve">input </w:t>
+      </w:r>
+      <w:r>
+        <w:t>string):</w:t>
+      </w:r>
+    </w:p>
+    <w:p>
+      <w:pPr>
+        <w:ind w:left="720"/>
+      </w:pPr>
+      <w:r>
+        <w:t xml:space="preserve">Allocate </w:t>
+      </w:r>
+      <w:proofErr w:type="gramStart"/>
+      <w:r>
+        <w:t>512 byte</w:t>
+      </w:r>
+      <w:proofErr w:type="gramEnd"/>
+      <w:r>
+        <w:t xml:space="preserve"> </w:t>
+      </w:r>
+      <w:r>
+        <w:t>Displaced</w:t>
+      </w:r>
+      <w:r>
+        <w:t xml:space="preserve"> </w:t>
+      </w:r>
+      <w:r>
+        <w:t>C</w:t>
+      </w:r>
+      <w:r>
+        <w:t xml:space="preserve">haracters </w:t>
+      </w:r>
+      <w:r>
+        <w:t>buffer</w:t>
+      </w:r>
+    </w:p>
+    <w:p>
+      <w:pPr>
+        <w:ind w:left="720"/>
+      </w:pPr>
+      <w:proofErr w:type="spellStart"/>
+      <w:proofErr w:type="gramStart"/>
+      <w:r>
+        <w:t>CharactersWritten</w:t>
+      </w:r>
+      <w:proofErr w:type="spellEnd"/>
+      <w:r>
+        <w:t xml:space="preserve"> :</w:t>
+      </w:r>
+      <w:proofErr w:type="gramEnd"/>
+      <w:r>
+        <w:t>= 0</w:t>
+      </w:r>
+    </w:p>
+    <w:p>
+      <w:pPr>
+        <w:ind w:left="720"/>
+      </w:pPr>
+      <w:r>
+        <w:t xml:space="preserve">For all </w:t>
+      </w:r>
+      <w:proofErr w:type="gramStart"/>
+      <w:r>
+        <w:t>characters</w:t>
+      </w:r>
+      <w:proofErr w:type="gramEnd"/>
+      <w:r>
+        <w:t xml:space="preserve"> </w:t>
+      </w:r>
+      <w:r>
+        <w:t xml:space="preserve">c </w:t>
+      </w:r>
+      <w:r>
+        <w:t xml:space="preserve">in </w:t>
+      </w:r>
+      <w:r>
+        <w:t xml:space="preserve">input </w:t>
+      </w:r>
+      <w:r>
+        <w:t>string:</w:t>
+      </w:r>
+    </w:p>
+    <w:p>
+      <w:pPr>
+        <w:ind w:left="1440"/>
+      </w:pPr>
+      <w:r>
+        <w:t># If EOF hasn’t been found, characters are still being displaced, and must be held.</w:t>
+      </w:r>
+    </w:p>
+    <w:p>
+      <w:pPr>
+        <w:ind w:left="1440"/>
+      </w:pPr>
+      <w:r>
+        <w:t xml:space="preserve">If character at </w:t>
+      </w:r>
+      <w:r>
+        <w:t xml:space="preserve">current </w:t>
+      </w:r>
+      <w:proofErr w:type="spellStart"/>
+      <w:r>
+        <w:t>block</w:t>
+      </w:r>
+      <w:r>
+        <w:rPr>
+          <w:vertAlign w:val="subscript"/>
+        </w:rPr>
+        <w:t>Current</w:t>
+      </w:r>
+      <w:proofErr w:type="spellEnd"/>
+      <w:r>
+        <w:rPr>
+          <w:vertAlign w:val="subscript"/>
+        </w:rPr>
+        <w:t xml:space="preserve"> place </w:t>
+      </w:r>
+      <w:r>
+        <w:rPr>
+          <w:rFonts w:cstheme="minorHAnsi"/>
+        </w:rPr>
+        <w:t>≠</w:t>
+      </w:r>
+      <w:r>
+        <w:t xml:space="preserve"> EOF</w:t>
+      </w:r>
+      <w:r>
+        <w:t>:</w:t>
+      </w:r>
+    </w:p>
+    <w:p>
+      <w:pPr>
+        <w:ind w:left="2160"/>
+      </w:pPr>
+      <w:r>
+        <w:t xml:space="preserve">then append </w:t>
+      </w:r>
+      <w:r>
+        <w:t xml:space="preserve">current </w:t>
+      </w:r>
+      <w:proofErr w:type="spellStart"/>
+      <w:r>
+        <w:t>block</w:t>
+      </w:r>
+      <w:r>
+        <w:rPr>
+          <w:vertAlign w:val="subscript"/>
+        </w:rPr>
+        <w:t>Current</w:t>
+      </w:r>
+      <w:proofErr w:type="spellEnd"/>
+      <w:r>
+        <w:rPr>
+          <w:vertAlign w:val="subscript"/>
+        </w:rPr>
+        <w:t xml:space="preserve"> place</w:t>
+      </w:r>
+      <w:r>
+        <w:rPr>
+          <w:vertAlign w:val="subscript"/>
+        </w:rPr>
+        <w:t xml:space="preserve"> </w:t>
+      </w:r>
+      <w:r>
+        <w:t xml:space="preserve">to </w:t>
+      </w:r>
+      <w:r>
+        <w:t>Displaced</w:t>
+      </w:r>
+      <w:r>
+        <w:t xml:space="preserve"> Characters</w:t>
+      </w:r>
+    </w:p>
+    <w:p>
+      <w:pPr>
+        <w:ind w:left="2160"/>
+      </w:pPr>
+      <w:r>
+        <w:t xml:space="preserve">current </w:t>
+      </w:r>
+      <w:proofErr w:type="spellStart"/>
+      <w:r>
+        <w:t>block</w:t>
+      </w:r>
+      <w:r>
+        <w:rPr>
+          <w:vertAlign w:val="subscript"/>
+        </w:rPr>
+        <w:t>Current</w:t>
+      </w:r>
+      <w:proofErr w:type="spellEnd"/>
+      <w:r>
+        <w:rPr>
+          <w:vertAlign w:val="subscript"/>
+        </w:rPr>
+        <w:t xml:space="preserve"> </w:t>
+      </w:r>
+      <w:proofErr w:type="gramStart"/>
+      <w:r>
+        <w:rPr>
+          <w:vertAlign w:val="subscript"/>
+        </w:rPr>
+        <w:t>place</w:t>
+      </w:r>
+      <w:r>
+        <w:rPr>
+          <w:vertAlign w:val="subscript"/>
+        </w:rPr>
+        <w:t xml:space="preserve"> </w:t>
+      </w:r>
+      <w:r>
+        <w:t>:</w:t>
+      </w:r>
+      <w:proofErr w:type="gramEnd"/>
+      <w:r>
+        <w:t>= c</w:t>
+      </w:r>
+    </w:p>
+    <w:p>
+      <w:pPr>
+        <w:ind w:left="2160"/>
+      </w:pPr>
+      <w:r>
+        <w:lastRenderedPageBreak/>
+        <w:t xml:space="preserve">Increment </w:t>
+      </w:r>
+      <w:proofErr w:type="spellStart"/>
+      <w:r>
+        <w:t>CharactersWritten</w:t>
+      </w:r>
+      <w:proofErr w:type="spellEnd"/>
+    </w:p>
+    <w:p>
+      <w:pPr>
+        <w:ind w:left="2160"/>
+      </w:pPr>
+      <w:proofErr w:type="spellStart"/>
+      <w:r>
+        <w:t>AdvancePosition</w:t>
+      </w:r>
+      <w:proofErr w:type="spellEnd"/>
+    </w:p>
+    <w:p>
+      <w:pPr>
+        <w:ind w:left="1440"/>
+      </w:pPr>
+      <w:r>
+        <w:t>Else:</w:t>
+      </w:r>
+    </w:p>
+    <w:p>
+      <w:pPr>
+        <w:ind w:left="2160"/>
+      </w:pPr>
+      <w:r>
+        <w:t xml:space="preserve">current </w:t>
+      </w:r>
+      <w:proofErr w:type="spellStart"/>
+      <w:r>
+        <w:t>block</w:t>
+      </w:r>
+      <w:r>
+        <w:rPr>
+          <w:vertAlign w:val="subscript"/>
+        </w:rPr>
+        <w:t>Current</w:t>
+      </w:r>
+      <w:proofErr w:type="spellEnd"/>
+      <w:r>
+        <w:rPr>
+          <w:vertAlign w:val="subscript"/>
+        </w:rPr>
+        <w:t xml:space="preserve"> place</w:t>
+      </w:r>
+      <w:r>
+        <w:rPr>
+          <w:vertAlign w:val="subscript"/>
+        </w:rPr>
+        <w:t xml:space="preserve"> </w:t>
+      </w:r>
+      <w:r>
+        <w:t>= c</w:t>
+      </w:r>
+    </w:p>
+    <w:p>
+      <w:pPr>
+        <w:ind w:left="2160"/>
+      </w:pPr>
+      <w:proofErr w:type="spellStart"/>
+      <w:r>
+        <w:t>AdvancePosition</w:t>
+      </w:r>
+      <w:proofErr w:type="spellEnd"/>
+    </w:p>
+    <w:p>
+      <w:pPr>
+        <w:ind w:left="2160"/>
+      </w:pPr>
+      <w:r>
+        <w:t xml:space="preserve">current </w:t>
+      </w:r>
+      <w:proofErr w:type="spellStart"/>
+      <w:r>
+        <w:t>block</w:t>
+      </w:r>
+      <w:r>
+        <w:rPr>
+          <w:vertAlign w:val="subscript"/>
+        </w:rPr>
+        <w:t>Current</w:t>
+      </w:r>
+      <w:proofErr w:type="spellEnd"/>
+      <w:r>
+        <w:rPr>
+          <w:vertAlign w:val="subscript"/>
+        </w:rPr>
+        <w:t xml:space="preserve"> place</w:t>
+      </w:r>
+      <w:r>
+        <w:rPr>
+          <w:vertAlign w:val="subscript"/>
+        </w:rPr>
+        <w:t xml:space="preserve"> + 1 </w:t>
+      </w:r>
+      <w:r>
+        <w:t>= EOF</w:t>
+      </w:r>
+      <w:r>
+        <w:t xml:space="preserve"> </w:t>
+      </w:r>
+    </w:p>
+    <w:p>
+      <w:pPr>
+        <w:ind w:left="2160"/>
+      </w:pPr>
+      <w:proofErr w:type="spellStart"/>
+      <w:r>
+        <w:t>AdvancePosition</w:t>
+      </w:r>
+      <w:proofErr w:type="spellEnd"/>
+    </w:p>
+    <w:p>
+      <w:pPr>
+        <w:ind w:left="2160"/>
+      </w:pPr>
+      <w:r>
+        <w:t xml:space="preserve">Increment </w:t>
+      </w:r>
+      <w:proofErr w:type="spellStart"/>
+      <w:r>
+        <w:t>CharactersWritten</w:t>
+      </w:r>
+      <w:proofErr w:type="spellEnd"/>
+    </w:p>
+    <w:p>
+      <w:pPr>
+        <w:ind w:left="1440"/>
+      </w:pPr>
+    </w:p>
+    <w:p>
+      <w:pPr>
+        <w:ind w:left="720"/>
+      </w:pPr>
+      <w:r>
+        <w:t xml:space="preserve"># Loop Ends. All characters in input string written to data area. Deal with </w:t>
+      </w:r>
+      <w:r>
+        <w:t>Displaced</w:t>
+      </w:r>
+      <w:r>
+        <w:t xml:space="preserve"> Characters</w:t>
+      </w:r>
+    </w:p>
+    <w:p>
+      <w:pPr>
+        <w:ind w:left="720"/>
+      </w:pPr>
+      <w:r>
+        <w:t xml:space="preserve">If Displace Characters, then </w:t>
+      </w:r>
+      <w:proofErr w:type="spellStart"/>
+      <w:proofErr w:type="gramStart"/>
+      <w:r>
+        <w:t>WriteFile</w:t>
+      </w:r>
+      <w:proofErr w:type="spellEnd"/>
+      <w:r>
+        <w:t>(</w:t>
+      </w:r>
+      <w:proofErr w:type="gramEnd"/>
+      <w:r>
+        <w:t>Displaced</w:t>
+      </w:r>
+      <w:r>
+        <w:t xml:space="preserve"> Characters)</w:t>
+      </w:r>
+    </w:p>
+    <w:p>
+      <w:pPr>
+        <w:ind w:left="720"/>
+      </w:pPr>
+      <w:r>
+        <w:t># Disregard return from recursive call. Characters already counted.</w:t>
+      </w:r>
+    </w:p>
+    <w:p>
+      <w:pPr>
+        <w:ind w:left="720"/>
+      </w:pPr>
+      <w:r>
+        <w:t xml:space="preserve">In file listing, increment size by </w:t>
+      </w:r>
+      <w:proofErr w:type="spellStart"/>
+      <w:r>
+        <w:t>CharactersWritten</w:t>
+      </w:r>
+      <w:proofErr w:type="spellEnd"/>
+    </w:p>
+    <w:p>
+      <w:pPr>
+        <w:ind w:left="720"/>
+      </w:pPr>
+      <w:r>
+        <w:t xml:space="preserve">Return </w:t>
+      </w:r>
+      <w:proofErr w:type="spellStart"/>
+      <w:r>
+        <w:t>CharactersWritten</w:t>
+      </w:r>
+      <w:proofErr w:type="spellEnd"/>
+    </w:p>
+    <w:p>
+      <w:proofErr w:type="spellStart"/>
+      <w:proofErr w:type="gramStart"/>
+      <w:r>
+        <w:rPr>
+          <w:b/>
+          <w:bCs/>
+        </w:rPr>
+        <w:t>ReadFile</w:t>
+      </w:r>
+      <w:proofErr w:type="spellEnd"/>
+      <w:r>
+        <w:t>(</w:t>
+      </w:r>
+      <w:proofErr w:type="gramEnd"/>
+      <w:r>
+        <w:t xml:space="preserve">N: </w:t>
+      </w:r>
+      <w:r>
+        <w:t xml:space="preserve">Number </w:t>
+      </w:r>
+      <w:r>
+        <w:t xml:space="preserve">of </w:t>
+      </w:r>
+      <w:r>
+        <w:t>Characters):</w:t>
+      </w:r>
+    </w:p>
+    <w:p>
+      <w:pPr>
+        <w:ind w:left="720"/>
+      </w:pPr>
+      <w:proofErr w:type="spellStart"/>
+      <w:proofErr w:type="gramStart"/>
+      <w:r>
+        <w:t>ReadSize</w:t>
+      </w:r>
+      <w:proofErr w:type="spellEnd"/>
+      <w:r>
+        <w:t xml:space="preserve"> :</w:t>
+      </w:r>
+      <w:proofErr w:type="gramEnd"/>
+      <w:r>
+        <w:t>= max( N, file size – current position)</w:t>
+      </w:r>
+    </w:p>
+    <w:p>
+      <w:pPr>
+        <w:ind w:left="720"/>
+      </w:pPr>
+      <w:r>
+        <w:t xml:space="preserve">Allocate </w:t>
+      </w:r>
+      <w:proofErr w:type="spellStart"/>
+      <w:r>
+        <w:t>ReadBuffer</w:t>
+      </w:r>
+      <w:proofErr w:type="spellEnd"/>
+      <w:r>
+        <w:t xml:space="preserve"> of </w:t>
+      </w:r>
+      <w:proofErr w:type="spellStart"/>
+      <w:r>
+        <w:t>ReadSize</w:t>
+      </w:r>
+      <w:proofErr w:type="spellEnd"/>
+      <w:r>
+        <w:t xml:space="preserve"> bytes.</w:t>
+      </w:r>
+    </w:p>
+    <w:p>
+      <w:pPr>
+        <w:ind w:left="720"/>
+      </w:pPr>
+      <w:r>
+        <w:t xml:space="preserve">For </w:t>
+      </w:r>
+      <w:proofErr w:type="gramStart"/>
+      <w:r>
+        <w:t>index :</w:t>
+      </w:r>
+      <w:proofErr w:type="gramEnd"/>
+      <w:r>
+        <w:t xml:space="preserve">= 1 to </w:t>
+      </w:r>
+      <w:proofErr w:type="spellStart"/>
+      <w:r>
+        <w:t>ReadSize</w:t>
+      </w:r>
+      <w:proofErr w:type="spellEnd"/>
+      <w:r>
+        <w:t>:</w:t>
+      </w:r>
+    </w:p>
+    <w:p>
+      <w:pPr>
+        <w:ind w:left="1440"/>
+      </w:pPr>
+      <w:r>
+        <w:t xml:space="preserve">If character at current place = EOF, then return </w:t>
+      </w:r>
+      <w:proofErr w:type="spellStart"/>
+      <w:r>
+        <w:t>ReadBuffer</w:t>
+      </w:r>
+      <w:proofErr w:type="spellEnd"/>
+    </w:p>
+    <w:p>
+      <w:pPr>
+        <w:ind w:left="1440"/>
+      </w:pPr>
+      <w:r>
+        <w:t>Append</w:t>
+      </w:r>
+      <w:r>
+        <w:t xml:space="preserve"> </w:t>
+      </w:r>
+      <w:r>
+        <w:t xml:space="preserve">character at current place to </w:t>
+      </w:r>
+      <w:proofErr w:type="spellStart"/>
+      <w:r>
+        <w:t>ReadBuffer</w:t>
+      </w:r>
+      <w:proofErr w:type="spellEnd"/>
+    </w:p>
+    <w:p>
+      <w:pPr>
+        <w:ind w:left="1440"/>
+      </w:pPr>
+      <w:proofErr w:type="spellStart"/>
+      <w:r>
+        <w:t>AdvancePosition</w:t>
+      </w:r>
+      <w:proofErr w:type="spellEnd"/>
+    </w:p>
+    <w:p>
+      <w:pPr>
+        <w:ind w:left="720"/>
+      </w:pPr>
+      <w:r>
+        <w:t xml:space="preserve">Return </w:t>
+      </w:r>
+      <w:proofErr w:type="spellStart"/>
+      <w:r>
+        <w:t>ReadBuffer</w:t>
+      </w:r>
+      <w:proofErr w:type="spellEnd"/>
+    </w:p>
+    <w:p>
+      <w:proofErr w:type="spellStart"/>
+      <w:r>
+        <w:rPr>
+          <w:b/>
+          <w:bCs/>
+        </w:rPr>
+        <w:t>DeleteFile</w:t>
+      </w:r>
+      <w:proofErr w:type="spellEnd"/>
+      <w:r>
+        <w:t>(path):</w:t>
+      </w:r>
+    </w:p>
+    <w:p>
+      <w:pPr>
+        <w:ind w:left="720"/>
+      </w:pPr>
+      <w:r>
+        <w:t xml:space="preserve">Tokenize path into </w:t>
+      </w:r>
+      <w:proofErr w:type="spellStart"/>
+      <w:r>
+        <w:t>pathTokens</w:t>
+      </w:r>
+      <w:proofErr w:type="spellEnd"/>
+      <w:r>
+        <w:t>.</w:t>
+      </w:r>
+    </w:p>
+    <w:p>
+      <w:pPr>
+        <w:ind w:left="720"/>
+      </w:pPr>
+      <w:r>
+        <w:t>If length of tokens &gt; 1:</w:t>
+      </w:r>
+    </w:p>
+    <w:p>
+      <w:pPr>
+        <w:ind w:left="1440"/>
+      </w:pPr>
+      <w:r>
+        <w:t>New Directory Listing object at root.</w:t>
+      </w:r>
+    </w:p>
+    <w:p>
+      <w:pPr>
+        <w:ind w:left="1440"/>
+      </w:pPr>
+      <w:r>
+        <w:t xml:space="preserve">While </w:t>
+      </w:r>
+      <w:proofErr w:type="spellStart"/>
+      <w:r>
+        <w:t>pathTokens</w:t>
+      </w:r>
+      <w:proofErr w:type="spellEnd"/>
+      <w:r>
+        <w:t xml:space="preserve"> contains more than one token:</w:t>
+      </w:r>
+    </w:p>
+    <w:p>
+      <w:pPr>
+        <w:ind w:left="2160"/>
+      </w:pPr>
+      <w:proofErr w:type="spellStart"/>
+      <w:r>
+        <w:t>ChangeDirectory</w:t>
+      </w:r>
+      <w:proofErr w:type="spellEnd"/>
+      <w:r>
+        <w:t xml:space="preserve"> to first </w:t>
+      </w:r>
+      <w:proofErr w:type="gramStart"/>
+      <w:r>
+        <w:t>token, and</w:t>
+      </w:r>
+      <w:proofErr w:type="gramEnd"/>
+      <w:r>
+        <w:t xml:space="preserve"> remove it from </w:t>
+      </w:r>
+      <w:proofErr w:type="spellStart"/>
+      <w:r>
+        <w:t>pathTokens</w:t>
+      </w:r>
+      <w:proofErr w:type="spellEnd"/>
+      <w:r>
+        <w:t xml:space="preserve"> list.</w:t>
+      </w:r>
+    </w:p>
+    <w:p>
+      <w:pPr>
+        <w:ind w:left="720"/>
+      </w:pPr>
+      <w:r>
+        <w:lastRenderedPageBreak/>
+        <w:t>Scan for final token in current directory listings. If directory listing not found, Error, File not Found</w:t>
+      </w:r>
+    </w:p>
+    <w:p>
+      <w:pPr>
+        <w:ind w:left="720"/>
+      </w:pPr>
+      <w:r>
+        <w:t># List all blocks available in FAT</w:t>
+      </w:r>
+    </w:p>
+    <w:p>
+      <w:pPr>
+        <w:ind w:left="720"/>
+      </w:pPr>
+      <w:proofErr w:type="spellStart"/>
+      <w:proofErr w:type="gramStart"/>
+      <w:r>
+        <w:t>cleantblock</w:t>
+      </w:r>
+      <w:proofErr w:type="spellEnd"/>
+      <w:r>
+        <w:t xml:space="preserve"> :</w:t>
+      </w:r>
+      <w:proofErr w:type="gramEnd"/>
+      <w:r>
+        <w:t>= starting block</w:t>
+      </w:r>
+    </w:p>
+    <w:p>
+      <w:pPr>
+        <w:ind w:left="720"/>
+      </w:pPr>
+      <w:r>
+        <w:t xml:space="preserve">while </w:t>
+      </w:r>
+      <w:r>
+        <w:t xml:space="preserve">value in </w:t>
+      </w:r>
+      <w:proofErr w:type="spellStart"/>
+      <w:r>
+        <w:t>clean</w:t>
+      </w:r>
+      <w:r>
+        <w:t>ing</w:t>
+      </w:r>
+      <w:r>
+        <w:t>block</w:t>
+      </w:r>
+      <w:proofErr w:type="spellEnd"/>
+      <w:r>
+        <w:t xml:space="preserve"> </w:t>
+      </w:r>
+      <w:r>
+        <w:rPr>
+          <w:rFonts w:cstheme="minorHAnsi"/>
+        </w:rPr>
+        <w:t>≠</w:t>
+      </w:r>
+      <w:r>
+        <w:t xml:space="preserve"> FFFF:</w:t>
+      </w:r>
+    </w:p>
+    <w:p>
+      <w:pPr>
+        <w:ind w:left="1440"/>
+      </w:pPr>
+      <w:proofErr w:type="spellStart"/>
+      <w:r>
+        <w:t>n</w:t>
+      </w:r>
+      <w:r>
+        <w:t>extblock</w:t>
+      </w:r>
+      <w:proofErr w:type="spellEnd"/>
+      <w:r>
+        <w:t xml:space="preserve"> = value stored in </w:t>
+      </w:r>
+      <w:proofErr w:type="spellStart"/>
+      <w:r>
+        <w:t>cleanblock</w:t>
+      </w:r>
+      <w:proofErr w:type="spellEnd"/>
+    </w:p>
+    <w:p>
+      <w:pPr>
+        <w:ind w:left="1440"/>
+      </w:pPr>
+      <w:r>
+        <w:t xml:space="preserve">Set value </w:t>
+      </w:r>
+      <w:r>
+        <w:t>at address in</w:t>
+      </w:r>
+      <w:r>
+        <w:t xml:space="preserve"> </w:t>
+      </w:r>
+      <w:proofErr w:type="spellStart"/>
+      <w:r>
+        <w:t>cleanblock</w:t>
+      </w:r>
+      <w:proofErr w:type="spellEnd"/>
+      <w:r>
+        <w:t xml:space="preserve"> to </w:t>
+      </w:r>
+      <w:r>
+        <w:t>0</w:t>
+      </w:r>
+    </w:p>
+    <w:p>
+      <w:pPr>
+        <w:ind w:left="1440"/>
+      </w:pPr>
+      <w:proofErr w:type="spellStart"/>
+      <w:proofErr w:type="gramStart"/>
+      <w:r>
+        <w:t>Cleanblock</w:t>
+      </w:r>
+      <w:proofErr w:type="spellEnd"/>
+      <w:r>
+        <w:t xml:space="preserve"> :</w:t>
+      </w:r>
+      <w:proofErr w:type="gramEnd"/>
+      <w:r>
+        <w:t xml:space="preserve">= </w:t>
+      </w:r>
+      <w:proofErr w:type="spellStart"/>
+      <w:r>
+        <w:t>Nextblock</w:t>
+      </w:r>
+      <w:proofErr w:type="spellEnd"/>
+    </w:p>
+    <w:p>
+      <w:pPr>
+        <w:ind w:left="720"/>
+      </w:pPr>
+      <w:r>
+        <w:t>Zero out directory listing object</w:t>
       </w:r>
       <w:bookmarkStart w:id="0" w:name="_GoBack"/>
       <w:bookmarkEnd w:id="0"/>
@@ -81,7 +1894,13 @@
       <w:jc w:val="center"/>
     </w:pPr>
     <w:r>
-      <w:t>Shmuel’s Operational File Allocation Table – Implementation of FAT File System</w:t>
+      <w:t xml:space="preserve">Shmuel’s </w:t>
+    </w:r>
+    <w:r>
+      <w:t>Operable</w:t>
+    </w:r>
+    <w:r>
+      <w:t xml:space="preserve"> File Allocation Table – Implementation of FAT File System</w:t>
     </w:r>
   </w:p>
 </w:hdr>
@@ -485,6 +2304,50 @@
     <w:name w:val="Normal"/>
     <w:qFormat/>
   </w:style>
+  <w:style w:type="paragraph" w:styleId="Heading2">
+    <w:name w:val="heading 2"/>
+    <w:basedOn w:val="Normal"/>
+    <w:next w:val="Normal"/>
+    <w:link w:val="Heading2Char"/>
+    <w:uiPriority w:val="9"/>
+    <w:unhideWhenUsed/>
+    <w:qFormat/>
+    <w:rsid w:val="004F6859"/>
+    <w:pPr>
+      <w:keepNext/>
+      <w:keepLines/>
+      <w:spacing w:before="40" w:after="0"/>
+      <w:outlineLvl w:val="1"/>
+    </w:pPr>
+    <w:rPr>
+      <w:rFonts w:asciiTheme="majorHAnsi" w:eastAsiaTheme="majorEastAsia" w:hAnsiTheme="majorHAnsi" w:cstheme="majorBidi"/>
+      <w:color w:val="2F5496" w:themeColor="accent1" w:themeShade="BF"/>
+      <w:sz w:val="26"/>
+      <w:szCs w:val="26"/>
+    </w:rPr>
+  </w:style>
+  <w:style w:type="paragraph" w:styleId="Heading3">
+    <w:name w:val="heading 3"/>
+    <w:basedOn w:val="Normal"/>
+    <w:next w:val="Normal"/>
+    <w:link w:val="Heading3Char"/>
+    <w:uiPriority w:val="9"/>
+    <w:unhideWhenUsed/>
+    <w:qFormat/>
+    <w:rsid w:val="004F6859"/>
+    <w:pPr>
+      <w:keepNext/>
+      <w:keepLines/>
+      <w:spacing w:before="40" w:after="0"/>
+      <w:outlineLvl w:val="2"/>
+    </w:pPr>
+    <w:rPr>
+      <w:rFonts w:asciiTheme="majorHAnsi" w:eastAsiaTheme="majorEastAsia" w:hAnsiTheme="majorHAnsi" w:cstheme="majorBidi"/>
+      <w:color w:val="1F3763" w:themeColor="accent1" w:themeShade="7F"/>
+      <w:sz w:val="24"/>
+      <w:szCs w:val="24"/>
+    </w:rPr>
+  </w:style>
   <w:style w:type="character" w:default="1" w:styleId="DefaultParagraphFont">
     <w:name w:val="Default Paragraph Font"/>
     <w:uiPriority w:val="1"/>
@@ -555,6 +2418,32 @@
     <w:link w:val="Footer"/>
     <w:uiPriority w:val="99"/>
     <w:rsid w:val="005229F2"/>
+  </w:style>
+  <w:style w:type="character" w:customStyle="1" w:styleId="Heading2Char">
+    <w:name w:val="Heading 2 Char"/>
+    <w:basedOn w:val="DefaultParagraphFont"/>
+    <w:link w:val="Heading2"/>
+    <w:uiPriority w:val="9"/>
+    <w:rsid w:val="004F6859"/>
+    <w:rPr>
+      <w:rFonts w:asciiTheme="majorHAnsi" w:eastAsiaTheme="majorEastAsia" w:hAnsiTheme="majorHAnsi" w:cstheme="majorBidi"/>
+      <w:color w:val="2F5496" w:themeColor="accent1" w:themeShade="BF"/>
+      <w:sz w:val="26"/>
+      <w:szCs w:val="26"/>
+    </w:rPr>
+  </w:style>
+  <w:style w:type="character" w:customStyle="1" w:styleId="Heading3Char">
+    <w:name w:val="Heading 3 Char"/>
+    <w:basedOn w:val="DefaultParagraphFont"/>
+    <w:link w:val="Heading3"/>
+    <w:uiPriority w:val="9"/>
+    <w:rsid w:val="004F6859"/>
+    <w:rPr>
+      <w:rFonts w:asciiTheme="majorHAnsi" w:eastAsiaTheme="majorEastAsia" w:hAnsiTheme="majorHAnsi" w:cstheme="majorBidi"/>
+      <w:color w:val="1F3763" w:themeColor="accent1" w:themeShade="7F"/>
+      <w:sz w:val="24"/>
+      <w:szCs w:val="24"/>
+    </w:rPr>
   </w:style>
 </w:styles>
 </file>

</xml_diff>

<commit_message>
.docx contains all NECESSARY functions, and .h contains many of the headers
</commit_message>
<xml_diff>
--- a/Project4/Implementation Plans.docx
+++ b/Project4/Implementation Plans.docx
@@ -588,22 +588,13 @@
         <w:ind w:left="720"/>
       </w:pPr>
       <w:r>
-        <w:t xml:space="preserve">Scan for final token in current directory listings. If </w:t>
-      </w:r>
-      <w:r>
-        <w:t>directory listing</w:t>
+        <w:t>Scan for final token in current directory listings. If directory listing</w:t>
       </w:r>
       <w:r>
         <w:t xml:space="preserve"> not</w:t>
       </w:r>
       <w:r>
-        <w:t xml:space="preserve"> </w:t>
-      </w:r>
-      <w:r>
-        <w:t>found</w:t>
-      </w:r>
-      <w:r>
-        <w:t>, Error, File not Found</w:t>
+        <w:t xml:space="preserve"> found, Error, File not Found</w:t>
       </w:r>
     </w:p>
     <w:p>
@@ -643,10 +634,7 @@
         <w:ind w:left="720"/>
       </w:pPr>
       <w:r>
-        <w:t xml:space="preserve">Return </w:t>
-      </w:r>
-      <w:r>
-        <w:t>Directory Listing object</w:t>
+        <w:t>Return Directory Listing object</w:t>
       </w:r>
     </w:p>
     <w:p>
@@ -1141,8 +1129,41 @@
         <w:ind w:left="2160"/>
       </w:pPr>
       <w:r>
-        <w:t xml:space="preserve">then append </w:t>
-      </w:r>
+        <w:t xml:space="preserve">then append current </w:t>
+      </w:r>
+      <w:proofErr w:type="spellStart"/>
+      <w:r>
+        <w:t>block</w:t>
+      </w:r>
+      <w:r>
+        <w:rPr>
+          <w:vertAlign w:val="subscript"/>
+        </w:rPr>
+        <w:t>Current</w:t>
+      </w:r>
+      <w:proofErr w:type="spellEnd"/>
+      <w:r>
+        <w:rPr>
+          <w:vertAlign w:val="subscript"/>
+        </w:rPr>
+        <w:t xml:space="preserve"> place </w:t>
+      </w:r>
+      <w:r>
+        <w:t xml:space="preserve">to </w:t>
+      </w:r>
+      <w:r>
+        <w:t>Displaced</w:t>
+      </w:r>
+      <w:r>
+        <w:t xml:space="preserve"> Characters</w:t>
+      </w:r>
+    </w:p>
+    <w:p>
+      <w:pPr>
+        <w:ind w:left="2160"/>
+      </w:pPr>
+      <w:bookmarkStart w:id="0" w:name="_GoBack"/>
+      <w:bookmarkEnd w:id="0"/>
       <w:r>
         <w:t xml:space="preserve">current </w:t>
       </w:r>
@@ -1161,60 +1182,14 @@
         <w:rPr>
           <w:vertAlign w:val="subscript"/>
         </w:rPr>
-        <w:t xml:space="preserve"> place</w:t>
-      </w:r>
+        <w:t xml:space="preserve"> </w:t>
+      </w:r>
+      <w:proofErr w:type="gramStart"/>
       <w:r>
         <w:rPr>
           <w:vertAlign w:val="subscript"/>
         </w:rPr>
-        <w:t xml:space="preserve"> </w:t>
-      </w:r>
-      <w:r>
-        <w:t xml:space="preserve">to </w:t>
-      </w:r>
-      <w:r>
-        <w:t>Displaced</w:t>
-      </w:r>
-      <w:r>
-        <w:t xml:space="preserve"> Characters</w:t>
-      </w:r>
-    </w:p>
-    <w:p>
-      <w:pPr>
-        <w:ind w:left="2160"/>
-      </w:pPr>
-      <w:r>
-        <w:t xml:space="preserve">current </w:t>
-      </w:r>
-      <w:proofErr w:type="spellStart"/>
-      <w:r>
-        <w:t>block</w:t>
-      </w:r>
-      <w:r>
-        <w:rPr>
-          <w:vertAlign w:val="subscript"/>
-        </w:rPr>
-        <w:t>Current</w:t>
-      </w:r>
-      <w:proofErr w:type="spellEnd"/>
-      <w:r>
-        <w:rPr>
-          <w:vertAlign w:val="subscript"/>
-        </w:rPr>
-        <w:t xml:space="preserve"> </w:t>
-      </w:r>
-      <w:proofErr w:type="gramStart"/>
-      <w:r>
-        <w:rPr>
-          <w:vertAlign w:val="subscript"/>
-        </w:rPr>
-        <w:t>place</w:t>
-      </w:r>
-      <w:r>
-        <w:rPr>
-          <w:vertAlign w:val="subscript"/>
-        </w:rPr>
-        <w:t xml:space="preserve"> </w:t>
+        <w:t xml:space="preserve">place </w:t>
       </w:r>
       <w:r>
         <w:t>:</w:t>
@@ -1278,57 +1253,45 @@
         <w:rPr>
           <w:vertAlign w:val="subscript"/>
         </w:rPr>
-        <w:t xml:space="preserve"> place</w:t>
+        <w:t xml:space="preserve"> place </w:t>
+      </w:r>
+      <w:r>
+        <w:t>= c</w:t>
+      </w:r>
+    </w:p>
+    <w:p>
+      <w:pPr>
+        <w:ind w:left="2160"/>
+      </w:pPr>
+      <w:proofErr w:type="spellStart"/>
+      <w:r>
+        <w:t>AdvancePosition</w:t>
+      </w:r>
+      <w:proofErr w:type="spellEnd"/>
+    </w:p>
+    <w:p>
+      <w:pPr>
+        <w:ind w:left="2160"/>
+      </w:pPr>
+      <w:r>
+        <w:t xml:space="preserve">current </w:t>
+      </w:r>
+      <w:proofErr w:type="spellStart"/>
+      <w:r>
+        <w:t>block</w:t>
       </w:r>
       <w:r>
         <w:rPr>
           <w:vertAlign w:val="subscript"/>
         </w:rPr>
-        <w:t xml:space="preserve"> </w:t>
-      </w:r>
-      <w:r>
-        <w:t>= c</w:t>
-      </w:r>
-    </w:p>
-    <w:p>
-      <w:pPr>
-        <w:ind w:left="2160"/>
-      </w:pPr>
-      <w:proofErr w:type="spellStart"/>
-      <w:r>
-        <w:t>AdvancePosition</w:t>
-      </w:r>
-      <w:proofErr w:type="spellEnd"/>
-    </w:p>
-    <w:p>
-      <w:pPr>
-        <w:ind w:left="2160"/>
-      </w:pPr>
-      <w:r>
-        <w:t xml:space="preserve">current </w:t>
-      </w:r>
-      <w:proofErr w:type="spellStart"/>
-      <w:r>
-        <w:t>block</w:t>
-      </w:r>
+        <w:t>Current</w:t>
+      </w:r>
+      <w:proofErr w:type="spellEnd"/>
       <w:r>
         <w:rPr>
           <w:vertAlign w:val="subscript"/>
         </w:rPr>
-        <w:t>Current</w:t>
-      </w:r>
-      <w:proofErr w:type="spellEnd"/>
-      <w:r>
-        <w:rPr>
-          <w:vertAlign w:val="subscript"/>
-        </w:rPr>
-        <w:t xml:space="preserve"> place</w:t>
-      </w:r>
-      <w:r>
-        <w:rPr>
-          <w:vertAlign w:val="subscript"/>
-        </w:rPr>
-        <w:t xml:space="preserve"> + 1 </w:t>
+        <w:t xml:space="preserve"> place + 1 </w:t>
       </w:r>
       <w:r>
         <w:t>= EOF</w:t>
@@ -1822,8 +1785,144 @@
       <w:r>
         <w:t>Zero out directory listing object</w:t>
       </w:r>
-      <w:bookmarkStart w:id="0" w:name="_GoBack"/>
-      <w:bookmarkEnd w:id="0"/>
+    </w:p>
+    <w:p>
+      <w:proofErr w:type="spellStart"/>
+      <w:r>
+        <w:rPr>
+          <w:b/>
+          <w:bCs/>
+        </w:rPr>
+        <w:t>SeekPosition</w:t>
+      </w:r>
+      <w:proofErr w:type="spellEnd"/>
+      <w:r>
+        <w:t>(N):</w:t>
+      </w:r>
+    </w:p>
+    <w:p>
+      <w:pPr>
+        <w:ind w:left="720"/>
+      </w:pPr>
+      <w:proofErr w:type="spellStart"/>
+      <w:proofErr w:type="gramStart"/>
+      <w:r>
+        <w:t>BlockinFile</w:t>
+      </w:r>
+      <w:proofErr w:type="spellEnd"/>
+      <w:r>
+        <w:t xml:space="preserve"> :</w:t>
+      </w:r>
+      <w:proofErr w:type="gramEnd"/>
+      <w:r>
+        <w:t>= N / 512</w:t>
+      </w:r>
+    </w:p>
+    <w:p>
+      <w:pPr>
+        <w:ind w:left="720"/>
+      </w:pPr>
+      <w:proofErr w:type="spellStart"/>
+      <w:proofErr w:type="gramStart"/>
+      <w:r>
+        <w:t>BlockPlace</w:t>
+      </w:r>
+      <w:proofErr w:type="spellEnd"/>
+      <w:r>
+        <w:t xml:space="preserve"> :</w:t>
+      </w:r>
+      <w:proofErr w:type="gramEnd"/>
+      <w:r>
+        <w:t>= N % 512</w:t>
+      </w:r>
+    </w:p>
+    <w:p>
+      <w:pPr>
+        <w:ind w:left="720"/>
+      </w:pPr>
+      <w:r>
+        <w:t>Linear Search Linked List in FAT for Nth block of file. Set current block to Nth block. If last block reached before N exhausted, return false.</w:t>
+      </w:r>
+    </w:p>
+    <w:p>
+      <w:pPr>
+        <w:ind w:left="720"/>
+      </w:pPr>
+      <w:r>
+        <w:t xml:space="preserve">while </w:t>
+      </w:r>
+      <w:proofErr w:type="spellStart"/>
+      <w:r>
+        <w:t>BlockPlace</w:t>
+      </w:r>
+      <w:proofErr w:type="spellEnd"/>
+      <w:r>
+        <w:t>:</w:t>
+      </w:r>
+    </w:p>
+    <w:p>
+      <w:pPr>
+        <w:ind w:left="1440"/>
+      </w:pPr>
+      <w:proofErr w:type="spellStart"/>
+      <w:r>
+        <w:t>AdvancePosition</w:t>
+      </w:r>
+      <w:proofErr w:type="spellEnd"/>
+    </w:p>
+    <w:p>
+      <w:pPr>
+        <w:ind w:left="1440"/>
+      </w:pPr>
+      <w:r>
+        <w:t xml:space="preserve">Decrement </w:t>
+      </w:r>
+      <w:proofErr w:type="spellStart"/>
+      <w:r>
+        <w:t>BlockPlace</w:t>
+      </w:r>
+      <w:proofErr w:type="spellEnd"/>
+    </w:p>
+    <w:p>
+      <w:pPr>
+        <w:ind w:left="1440"/>
+      </w:pPr>
+      <w:r>
+        <w:t xml:space="preserve">If character at current </w:t>
+      </w:r>
+      <w:proofErr w:type="spellStart"/>
+      <w:r>
+        <w:t>block</w:t>
+      </w:r>
+      <w:r>
+        <w:rPr>
+          <w:vertAlign w:val="subscript"/>
+        </w:rPr>
+        <w:t>current</w:t>
+      </w:r>
+      <w:proofErr w:type="spellEnd"/>
+      <w:r>
+        <w:rPr>
+          <w:vertAlign w:val="subscript"/>
+        </w:rPr>
+        <w:t xml:space="preserve"> position</w:t>
+      </w:r>
+      <w:r>
+        <w:t xml:space="preserve"> = EOF, then break</w:t>
+      </w:r>
+    </w:p>
+    <w:p>
+      <w:pPr>
+        <w:ind w:left="720"/>
+      </w:pPr>
+      <w:r>
+        <w:t xml:space="preserve">Return N – </w:t>
+      </w:r>
+      <w:proofErr w:type="spellStart"/>
+      <w:r>
+        <w:t>BlockPlace</w:t>
+      </w:r>
+      <w:proofErr w:type="spellEnd"/>
     </w:p>
     <w:sectPr>
       <w:headerReference w:type="default" r:id="rId6"/>

</xml_diff>